<commit_message>
Update 3. GLORIA CHAHUAYLLA OK ULTIMO.docx
</commit_message>
<xml_diff>
--- a/LOCADORES/3. GLORIA CHAHUAYLLA OK ULTIMO.docx
+++ b/LOCADORES/3. GLORIA CHAHUAYLLA OK ULTIMO.docx
@@ -1511,7 +1511,27 @@
           <w:szCs w:val="22"/>
           <w:lang w:eastAsia="es-PE"/>
         </w:rPr>
-        <w:t xml:space="preserve">formulación del proyecto y al coordinación de la </w:t>
+        <w:t xml:space="preserve">formulación del proyecto y </w:t>
+      </w:r>
+      <w:proofErr w:type="gramStart"/>
+      <w:r>
+        <w:rPr>
+          <w:rFonts w:ascii="Agency FB" w:eastAsia="Calibri" w:hAnsi="Agency FB" w:cs="Segoe Print"/>
+          <w:sz w:val="22"/>
+          <w:szCs w:val="22"/>
+          <w:lang w:eastAsia="es-PE"/>
+        </w:rPr>
+        <w:t>al coordinación</w:t>
+      </w:r>
+      <w:proofErr w:type="gramEnd"/>
+      <w:r>
+        <w:rPr>
+          <w:rFonts w:ascii="Agency FB" w:eastAsia="Calibri" w:hAnsi="Agency FB" w:cs="Segoe Print"/>
+          <w:sz w:val="22"/>
+          <w:szCs w:val="22"/>
+          <w:lang w:eastAsia="es-PE"/>
+        </w:rPr>
+        <w:t xml:space="preserve"> de la </w:t>
       </w:r>
       <w:r>
         <w:rPr>
@@ -1862,7 +1882,6 @@
           <w:sz w:val="22"/>
           <w:szCs w:val="22"/>
         </w:rPr>
-        <w:lastRenderedPageBreak/>
         <w:t>Entregable 2:</w:t>
       </w:r>
       <w:r>
@@ -1954,6 +1973,18 @@
         </w:rPr>
         <w:t>0) días calendarios contabilizados a partir de la emisión la orden de servicio.</w:t>
       </w:r>
+    </w:p>
+    <w:p>
+      <w:pPr>
+        <w:pStyle w:val="Prrafodelista"/>
+        <w:ind w:left="360"/>
+        <w:jc w:val="both"/>
+        <w:rPr>
+          <w:rFonts w:ascii="Agency FB" w:eastAsia="DFKai-SB" w:hAnsi="Agency FB" w:cs="Calibri"/>
+          <w:sz w:val="22"/>
+          <w:szCs w:val="22"/>
+        </w:rPr>
+      </w:pPr>
     </w:p>
     <w:p>
       <w:pPr>
@@ -1989,6 +2020,7 @@
           <w:sz w:val="22"/>
           <w:szCs w:val="22"/>
         </w:rPr>
+        <w:lastRenderedPageBreak/>
         <w:t>PLAZO DE PRESTACION DEL SERVICIO:</w:t>
       </w:r>
     </w:p>
@@ -2252,13 +2284,23 @@
         </w:rPr>
         <w:t xml:space="preserve">Coordinador de la función correspondiente y el </w:t>
       </w:r>
-      <w:r>
-        <w:rPr>
-          <w:rFonts w:ascii="Agency FB" w:eastAsia="DFKai-SB" w:hAnsi="Agency FB" w:cs="Calibri"/>
-          <w:sz w:val="22"/>
-          <w:szCs w:val="22"/>
-        </w:rPr>
-        <w:t>Director de la Oficina Regional de Formulación y Evaluación de Inversiones, previa verificación del servicio, de conformidad con el término de referencia.</w:t>
+      <w:proofErr w:type="gramStart"/>
+      <w:r>
+        <w:rPr>
+          <w:rFonts w:ascii="Agency FB" w:eastAsia="DFKai-SB" w:hAnsi="Agency FB" w:cs="Calibri"/>
+          <w:sz w:val="22"/>
+          <w:szCs w:val="22"/>
+        </w:rPr>
+        <w:t>Director</w:t>
+      </w:r>
+      <w:proofErr w:type="gramEnd"/>
+      <w:r>
+        <w:rPr>
+          <w:rFonts w:ascii="Agency FB" w:eastAsia="DFKai-SB" w:hAnsi="Agency FB" w:cs="Calibri"/>
+          <w:sz w:val="22"/>
+          <w:szCs w:val="22"/>
+        </w:rPr>
+        <w:t xml:space="preserve"> de la Oficina Regional de Formulación y Evaluación de Inversiones, previa verificación del servicio, de conformidad con el término de referencia.</w:t>
       </w:r>
     </w:p>
     <w:p>
@@ -2688,7 +2730,25 @@
           <w:sz w:val="22"/>
           <w:szCs w:val="22"/>
         </w:rPr>
-        <w:t>La entidad estará obligado a:</w:t>
+        <w:t xml:space="preserve">La entidad estará </w:t>
+      </w:r>
+      <w:proofErr w:type="gramStart"/>
+      <w:r>
+        <w:rPr>
+          <w:rFonts w:ascii="Agency FB" w:eastAsia="DFKai-SB" w:hAnsi="Agency FB" w:cs="Calibri"/>
+          <w:sz w:val="22"/>
+          <w:szCs w:val="22"/>
+        </w:rPr>
+        <w:t>obligado</w:t>
+      </w:r>
+      <w:proofErr w:type="gramEnd"/>
+      <w:r>
+        <w:rPr>
+          <w:rFonts w:ascii="Agency FB" w:eastAsia="DFKai-SB" w:hAnsi="Agency FB" w:cs="Calibri"/>
+          <w:sz w:val="22"/>
+          <w:szCs w:val="22"/>
+        </w:rPr>
+        <w:t xml:space="preserve"> a:</w:t>
       </w:r>
     </w:p>
     <w:p>
@@ -2767,7 +2827,25 @@
           <w:sz w:val="22"/>
           <w:szCs w:val="22"/>
         </w:rPr>
-        <w:t>Resolución Gerencial General Regional Nro.321-2017-GR.APURIMAC/GG del 27/09/201</w:t>
+        <w:t>Resolución Gerencial General Regional Nro.321-2017-</w:t>
+      </w:r>
+      <w:proofErr w:type="gramStart"/>
+      <w:r>
+        <w:rPr>
+          <w:rFonts w:ascii="Agency FB" w:eastAsia="DFKai-SB" w:hAnsi="Agency FB"/>
+          <w:sz w:val="22"/>
+          <w:szCs w:val="22"/>
+        </w:rPr>
+        <w:t>GR.APURIMAC</w:t>
+      </w:r>
+      <w:proofErr w:type="gramEnd"/>
+      <w:r>
+        <w:rPr>
+          <w:rFonts w:ascii="Agency FB" w:eastAsia="DFKai-SB" w:hAnsi="Agency FB"/>
+          <w:sz w:val="22"/>
+          <w:szCs w:val="22"/>
+        </w:rPr>
+        <w:t>/GG del 27/09/201</w:t>
       </w:r>
       <w:r>
         <w:rPr>
@@ -2868,37 +2946,6 @@
         <w:rPr>
           <w:rFonts w:ascii="Agency FB" w:eastAsia="DFKai-SB" w:hAnsi="Agency FB" w:cs="Calibri"/>
           <w:sz w:val="22"/>
-          <w:szCs w:val="22"/>
-        </w:rPr>
-      </w:pPr>
-    </w:p>
-    <w:p>
-      <w:pPr>
-        <w:jc w:val="both"/>
-        <w:rPr>
-          <w:rFonts w:ascii="Agency FB" w:eastAsia="DFKai-SB" w:hAnsi="Agency FB" w:cs="Calibri"/>
-          <w:sz w:val="22"/>
-          <w:szCs w:val="22"/>
-        </w:rPr>
-      </w:pPr>
-    </w:p>
-    <w:p>
-      <w:pPr>
-        <w:jc w:val="both"/>
-        <w:rPr>
-          <w:rFonts w:ascii="Agency FB" w:eastAsia="DFKai-SB" w:hAnsi="Agency FB" w:cs="Calibri"/>
-          <w:sz w:val="22"/>
-          <w:szCs w:val="22"/>
-        </w:rPr>
-      </w:pPr>
-    </w:p>
-    <w:p>
-      <w:pPr>
-        <w:pStyle w:val="Prrafodelista"/>
-        <w:jc w:val="both"/>
-        <w:rPr>
-          <w:rFonts w:ascii="Agency FB" w:eastAsia="DFKai-SB" w:hAnsi="Agency FB" w:cs="Calibri"/>
-          <w:sz w:val="14"/>
           <w:szCs w:val="22"/>
         </w:rPr>
       </w:pPr>
@@ -2986,7 +3033,6 @@
           <w:rFonts w:ascii="Agency FB" w:eastAsia="DFKai-SB" w:hAnsi="Agency FB" w:cs="Calibri"/>
           <w:sz w:val="22"/>
         </w:rPr>
-        <w:lastRenderedPageBreak/>
         <w:t xml:space="preserve">Penalidad diaria     = </w:t>
       </w:r>
       <w:r>
@@ -3029,6 +3075,72 @@
         </w:rPr>
         <w:t>0.40 x plazo en días</w:t>
       </w:r>
+    </w:p>
+    <w:p>
+      <w:pPr>
+        <w:pStyle w:val="Prrafodelista"/>
+        <w:ind w:left="284" w:right="-1"/>
+        <w:jc w:val="center"/>
+        <w:rPr>
+          <w:rFonts w:ascii="Agency FB" w:eastAsia="DFKai-SB" w:hAnsi="Agency FB" w:cs="Calibri"/>
+          <w:sz w:val="22"/>
+        </w:rPr>
+      </w:pPr>
+    </w:p>
+    <w:p>
+      <w:pPr>
+        <w:pStyle w:val="Prrafodelista"/>
+        <w:ind w:left="284" w:right="-1"/>
+        <w:jc w:val="center"/>
+        <w:rPr>
+          <w:rFonts w:ascii="Agency FB" w:eastAsia="DFKai-SB" w:hAnsi="Agency FB" w:cs="Calibri"/>
+          <w:sz w:val="22"/>
+        </w:rPr>
+      </w:pPr>
+    </w:p>
+    <w:p>
+      <w:pPr>
+        <w:pStyle w:val="Prrafodelista"/>
+        <w:ind w:left="284" w:right="-1"/>
+        <w:jc w:val="center"/>
+        <w:rPr>
+          <w:rFonts w:ascii="Agency FB" w:eastAsia="DFKai-SB" w:hAnsi="Agency FB" w:cs="Calibri"/>
+          <w:sz w:val="22"/>
+        </w:rPr>
+      </w:pPr>
+    </w:p>
+    <w:p>
+      <w:pPr>
+        <w:pStyle w:val="Prrafodelista"/>
+        <w:ind w:left="284" w:right="-1"/>
+        <w:jc w:val="center"/>
+        <w:rPr>
+          <w:rFonts w:ascii="Agency FB" w:eastAsia="DFKai-SB" w:hAnsi="Agency FB" w:cs="Calibri"/>
+          <w:sz w:val="22"/>
+        </w:rPr>
+      </w:pPr>
+    </w:p>
+    <w:p>
+      <w:pPr>
+        <w:pStyle w:val="Prrafodelista"/>
+        <w:ind w:left="284" w:right="-1"/>
+        <w:jc w:val="center"/>
+        <w:rPr>
+          <w:rFonts w:ascii="Agency FB" w:eastAsia="DFKai-SB" w:hAnsi="Agency FB" w:cs="Calibri"/>
+          <w:sz w:val="22"/>
+        </w:rPr>
+      </w:pPr>
+    </w:p>
+    <w:p>
+      <w:pPr>
+        <w:pStyle w:val="Prrafodelista"/>
+        <w:ind w:left="284" w:right="-1"/>
+        <w:jc w:val="center"/>
+        <w:rPr>
+          <w:rFonts w:ascii="Agency FB" w:eastAsia="DFKai-SB" w:hAnsi="Agency FB" w:cs="Calibri"/>
+          <w:sz w:val="22"/>
+        </w:rPr>
+      </w:pPr>
     </w:p>
     <w:p>
       <w:pPr>
@@ -3075,6 +3187,7 @@
           <w:sz w:val="22"/>
           <w:szCs w:val="22"/>
         </w:rPr>
+        <w:lastRenderedPageBreak/>
         <w:t>CONFORMIDAD DEL REQUERIMIENTO</w:t>
       </w:r>
     </w:p>

</xml_diff>